<commit_message>
Now saving length field. Also now displaying it in staffing request word document
</commit_message>
<xml_diff>
--- a/docs/staffing-request-template.docx
+++ b/docs/staffing-request-template.docx
@@ -80,25 +80,7 @@
                 <w:rFonts w:ascii="Century Gothic" w:hAnsi="Century Gothic"/>
                 <w:sz w:val="20"/>
               </w:rPr>
-              <w:t>{</w:t>
-            </w:r>
-            <w:proofErr w:type="spellStart"/>
-            <w:proofErr w:type="gramStart"/>
-            <w:r>
-              <w:rPr>
-                <w:rFonts w:ascii="Century Gothic" w:hAnsi="Century Gothic"/>
-                <w:sz w:val="20"/>
-              </w:rPr>
-              <w:t>requestNo</w:t>
-            </w:r>
-            <w:proofErr w:type="spellEnd"/>
-            <w:proofErr w:type="gramEnd"/>
-            <w:r>
-              <w:rPr>
-                <w:rFonts w:ascii="Century Gothic" w:hAnsi="Century Gothic"/>
-                <w:sz w:val="20"/>
-              </w:rPr>
-              <w:t>}</w:t>
+              <w:t>{requestNo}</w:t>
             </w:r>
           </w:p>
         </w:tc>
@@ -146,27 +128,7 @@
                 <w:sz w:val="20"/>
                 <w:szCs w:val="20"/>
               </w:rPr>
-              <w:t>{</w:t>
-            </w:r>
-            <w:proofErr w:type="spellStart"/>
-            <w:proofErr w:type="gramStart"/>
-            <w:r>
-              <w:rPr>
-                <w:rFonts w:ascii="Tahoma" w:hAnsi="Tahoma" w:cs="Tahoma"/>
-                <w:sz w:val="20"/>
-                <w:szCs w:val="20"/>
-              </w:rPr>
-              <w:t>requestedOn</w:t>
-            </w:r>
-            <w:proofErr w:type="spellEnd"/>
-            <w:proofErr w:type="gramEnd"/>
-            <w:r>
-              <w:rPr>
-                <w:rFonts w:ascii="Tahoma" w:hAnsi="Tahoma" w:cs="Tahoma"/>
-                <w:sz w:val="20"/>
-                <w:szCs w:val="20"/>
-              </w:rPr>
-              <w:t>}</w:t>
+              <w:t>{requestedOn}</w:t>
             </w:r>
           </w:p>
         </w:tc>
@@ -214,27 +176,7 @@
                 <w:sz w:val="20"/>
                 <w:szCs w:val="20"/>
               </w:rPr>
-              <w:t>{</w:t>
-            </w:r>
-            <w:proofErr w:type="spellStart"/>
-            <w:proofErr w:type="gramStart"/>
-            <w:r>
-              <w:rPr>
-                <w:rFonts w:ascii="Tahoma" w:hAnsi="Tahoma" w:cs="Tahoma"/>
-                <w:sz w:val="20"/>
-                <w:szCs w:val="20"/>
-              </w:rPr>
-              <w:t>newOrPresale</w:t>
-            </w:r>
-            <w:proofErr w:type="spellEnd"/>
-            <w:proofErr w:type="gramEnd"/>
-            <w:r>
-              <w:rPr>
-                <w:rFonts w:ascii="Tahoma" w:hAnsi="Tahoma" w:cs="Tahoma"/>
-                <w:sz w:val="20"/>
-                <w:szCs w:val="20"/>
-              </w:rPr>
-              <w:t>}</w:t>
+              <w:t>{newOrPresale}</w:t>
             </w:r>
           </w:p>
         </w:tc>
@@ -282,27 +224,7 @@
                 <w:sz w:val="20"/>
                 <w:szCs w:val="20"/>
               </w:rPr>
-              <w:t>{</w:t>
-            </w:r>
-            <w:proofErr w:type="spellStart"/>
-            <w:proofErr w:type="gramStart"/>
-            <w:r>
-              <w:rPr>
-                <w:rFonts w:ascii="Tahoma" w:hAnsi="Tahoma" w:cs="Tahoma"/>
-                <w:sz w:val="20"/>
-                <w:szCs w:val="20"/>
-              </w:rPr>
-              <w:t>dateNeeded</w:t>
-            </w:r>
-            <w:proofErr w:type="spellEnd"/>
-            <w:proofErr w:type="gramEnd"/>
-            <w:r>
-              <w:rPr>
-                <w:rFonts w:ascii="Tahoma" w:hAnsi="Tahoma" w:cs="Tahoma"/>
-                <w:sz w:val="20"/>
-                <w:szCs w:val="20"/>
-              </w:rPr>
-              <w:t>}</w:t>
+              <w:t>{dateNeeded}</w:t>
             </w:r>
           </w:p>
         </w:tc>
@@ -350,27 +272,7 @@
                 <w:sz w:val="20"/>
                 <w:szCs w:val="20"/>
               </w:rPr>
-              <w:t>{</w:t>
-            </w:r>
-            <w:proofErr w:type="spellStart"/>
-            <w:proofErr w:type="gramStart"/>
-            <w:r>
-              <w:rPr>
-                <w:rFonts w:ascii="Tahoma" w:hAnsi="Tahoma" w:cs="Tahoma"/>
-                <w:sz w:val="20"/>
-                <w:szCs w:val="20"/>
-              </w:rPr>
-              <w:t>companyName</w:t>
-            </w:r>
-            <w:proofErr w:type="spellEnd"/>
-            <w:proofErr w:type="gramEnd"/>
-            <w:r>
-              <w:rPr>
-                <w:rFonts w:ascii="Tahoma" w:hAnsi="Tahoma" w:cs="Tahoma"/>
-                <w:sz w:val="20"/>
-                <w:szCs w:val="20"/>
-              </w:rPr>
-              <w:t>}</w:t>
+              <w:t>{companyName}</w:t>
             </w:r>
           </w:p>
         </w:tc>
@@ -421,27 +323,7 @@
                 <w:sz w:val="20"/>
                 <w:szCs w:val="20"/>
               </w:rPr>
-              <w:t>{</w:t>
-            </w:r>
-            <w:proofErr w:type="spellStart"/>
-            <w:proofErr w:type="gramStart"/>
-            <w:r>
-              <w:rPr>
-                <w:rFonts w:ascii="Tahoma" w:hAnsi="Tahoma" w:cs="Tahoma"/>
-                <w:sz w:val="20"/>
-                <w:szCs w:val="20"/>
-              </w:rPr>
-              <w:t>contactName</w:t>
-            </w:r>
-            <w:proofErr w:type="spellEnd"/>
-            <w:proofErr w:type="gramEnd"/>
-            <w:r>
-              <w:rPr>
-                <w:rFonts w:ascii="Tahoma" w:hAnsi="Tahoma" w:cs="Tahoma"/>
-                <w:sz w:val="20"/>
-                <w:szCs w:val="20"/>
-              </w:rPr>
-              <w:t>}</w:t>
+              <w:t>{contactName}</w:t>
             </w:r>
           </w:p>
         </w:tc>
@@ -489,27 +371,7 @@
                 <w:sz w:val="20"/>
                 <w:szCs w:val="20"/>
               </w:rPr>
-              <w:t>{</w:t>
-            </w:r>
-            <w:proofErr w:type="spellStart"/>
-            <w:proofErr w:type="gramStart"/>
-            <w:r>
-              <w:rPr>
-                <w:rFonts w:ascii="Tahoma" w:hAnsi="Tahoma" w:cs="Tahoma"/>
-                <w:sz w:val="20"/>
-                <w:szCs w:val="20"/>
-              </w:rPr>
-              <w:t>newOrBackfill</w:t>
-            </w:r>
-            <w:proofErr w:type="spellEnd"/>
-            <w:proofErr w:type="gramEnd"/>
-            <w:r>
-              <w:rPr>
-                <w:rFonts w:ascii="Tahoma" w:hAnsi="Tahoma" w:cs="Tahoma"/>
-                <w:sz w:val="20"/>
-                <w:szCs w:val="20"/>
-              </w:rPr>
-              <w:t>}</w:t>
+              <w:t>{newOrBackfill}</w:t>
             </w:r>
           </w:p>
         </w:tc>
@@ -551,6 +413,16 @@
                 <w:szCs w:val="20"/>
               </w:rPr>
             </w:pPr>
+            <w:r>
+              <w:rPr>
+                <w:rFonts w:ascii="Tahoma" w:hAnsi="Tahoma" w:cs="Tahoma"/>
+                <w:sz w:val="20"/>
+                <w:szCs w:val="20"/>
+              </w:rPr>
+              <w:t>{length}</w:t>
+            </w:r>
+            <w:bookmarkStart w:id="0" w:name="_GoBack"/>
+            <w:bookmarkEnd w:id="0"/>
           </w:p>
         </w:tc>
       </w:tr>
@@ -685,27 +557,7 @@
                 <w:sz w:val="20"/>
                 <w:szCs w:val="20"/>
               </w:rPr>
-              <w:t>{</w:t>
-            </w:r>
-            <w:proofErr w:type="spellStart"/>
-            <w:proofErr w:type="gramStart"/>
-            <w:r>
-              <w:rPr>
-                <w:rFonts w:ascii="Tahoma" w:hAnsi="Tahoma" w:cs="Tahoma"/>
-                <w:sz w:val="20"/>
-                <w:szCs w:val="20"/>
-              </w:rPr>
-              <w:t>positionName</w:t>
-            </w:r>
-            <w:proofErr w:type="spellEnd"/>
-            <w:proofErr w:type="gramEnd"/>
-            <w:r>
-              <w:rPr>
-                <w:rFonts w:ascii="Tahoma" w:hAnsi="Tahoma" w:cs="Tahoma"/>
-                <w:sz w:val="20"/>
-                <w:szCs w:val="20"/>
-              </w:rPr>
-              <w:t>}</w:t>
+              <w:t>{positionName}</w:t>
             </w:r>
           </w:p>
         </w:tc>
@@ -753,27 +605,7 @@
                 <w:sz w:val="20"/>
                 <w:szCs w:val="20"/>
               </w:rPr>
-              <w:t>{</w:t>
-            </w:r>
-            <w:proofErr w:type="spellStart"/>
-            <w:proofErr w:type="gramStart"/>
-            <w:r>
-              <w:rPr>
-                <w:rFonts w:ascii="Tahoma" w:hAnsi="Tahoma" w:cs="Tahoma"/>
-                <w:sz w:val="20"/>
-                <w:szCs w:val="20"/>
-              </w:rPr>
-              <w:t>minimumExperience</w:t>
-            </w:r>
-            <w:proofErr w:type="spellEnd"/>
-            <w:proofErr w:type="gramEnd"/>
-            <w:r>
-              <w:rPr>
-                <w:rFonts w:ascii="Tahoma" w:hAnsi="Tahoma" w:cs="Tahoma"/>
-                <w:sz w:val="20"/>
-                <w:szCs w:val="20"/>
-              </w:rPr>
-              <w:t>}</w:t>
+              <w:t>{minimumExperience}</w:t>
             </w:r>
           </w:p>
         </w:tc>
@@ -821,27 +653,7 @@
                 <w:sz w:val="20"/>
                 <w:szCs w:val="20"/>
               </w:rPr>
-              <w:t>{</w:t>
-            </w:r>
-            <w:proofErr w:type="spellStart"/>
-            <w:proofErr w:type="gramStart"/>
-            <w:r>
-              <w:rPr>
-                <w:rFonts w:ascii="Tahoma" w:hAnsi="Tahoma" w:cs="Tahoma"/>
-                <w:sz w:val="20"/>
-                <w:szCs w:val="20"/>
-              </w:rPr>
-              <w:t>travelRequired</w:t>
-            </w:r>
-            <w:proofErr w:type="spellEnd"/>
-            <w:proofErr w:type="gramEnd"/>
-            <w:r>
-              <w:rPr>
-                <w:rFonts w:ascii="Tahoma" w:hAnsi="Tahoma" w:cs="Tahoma"/>
-                <w:sz w:val="20"/>
-                <w:szCs w:val="20"/>
-              </w:rPr>
-              <w:t>}</w:t>
+              <w:t>{travelRequired}</w:t>
             </w:r>
           </w:p>
         </w:tc>
@@ -957,8 +769,6 @@
                 <w:szCs w:val="20"/>
               </w:rPr>
             </w:pPr>
-            <w:bookmarkStart w:id="0" w:name="_GoBack"/>
-            <w:bookmarkEnd w:id="0"/>
             <w:r>
               <w:rPr>
                 <w:rFonts w:ascii="Tahoma" w:hAnsi="Tahoma" w:cs="Tahoma"/>
@@ -3352,7 +3162,7 @@
   <a:extraClrSchemeLst/>
   <a:extLst>
     <a:ext uri="{05A4C25C-085E-4340-85A3-A5531E510DB2}">
-      <thm15:themeFamily xmlns:thm15="http://schemas.microsoft.com/office/thememl/2012/main" xmlns="" name="Office Theme" id="{62F939B6-93AF-4DB8-9C6B-D6C7DFDC589F}" vid="{4A3C46E8-61CC-4603-A589-7422A47A8E4A}"/>
+      <thm15:themeFamily xmlns="" xmlns:thm15="http://schemas.microsoft.com/office/thememl/2012/main" name="Office Theme" id="{62F939B6-93AF-4DB8-9C6B-D6C7DFDC589F}" vid="{4A3C46E8-61CC-4603-A589-7422A47A8E4A}"/>
     </a:ext>
   </a:extLst>
 </a:theme>

</xml_diff>